<commit_message>
generate meeting place info in financial statement protocol
</commit_message>
<xml_diff>
--- a/src/main/resources/drafts/financialStatements/protocolStyle.docx
+++ b/src/main/resources/drafts/financialStatements/protocolStyle.docx
@@ -3,13 +3,2184 @@
 <w:document xmlns:wpc="http://schemas.microsoft.com/office/word/2010/wordprocessingCanvas" xmlns:cx="http://schemas.microsoft.com/office/drawing/2014/chartex" xmlns:cx1="http://schemas.microsoft.com/office/drawing/2015/9/8/chartex" xmlns:cx2="http://schemas.microsoft.com/office/drawing/2015/10/21/chartex" xmlns:cx3="http://schemas.microsoft.com/office/drawing/2016/5/9/chartex" xmlns:cx4="http://schemas.microsoft.com/office/drawing/2016/5/10/chartex" xmlns:cx5="http://schemas.microsoft.com/office/drawing/2016/5/11/chartex" xmlns:cx6="http://schemas.microsoft.com/office/drawing/2016/5/12/chartex" xmlns:cx7="http://schemas.microsoft.com/office/drawing/2016/5/13/chartex" xmlns:cx8="http://schemas.microsoft.com/office/drawing/2016/5/14/chartex" xmlns:mc="http://schemas.openxmlformats.org/markup-compatibility/2006" xmlns:aink="http://schemas.microsoft.com/office/drawing/2016/ink" xmlns:am3d="http://schemas.microsoft.com/office/drawing/2017/model3d" xmlns:o="urn:schemas-microsoft-com:office:office" xmlns:oel="http://schemas.microsoft.com/office/2019/extlst" xmlns:r="http://schemas.openxmlformats.org/officeDocument/2006/relationships" xmlns:m="http://schemas.openxmlformats.org/officeDocument/2006/math" xmlns:v="urn:schemas-microsoft-com:vml" xmlns:wp14="http://schemas.microsoft.com/office/word/2010/wordprocessingDrawing" xmlns:wp="http://schemas.openxmlformats.org/drawingml/2006/wordprocessingDrawing" xmlns:w10="urn:schemas-microsoft-com:office:word" xmlns:w="http://schemas.openxmlformats.org/wordprocessingml/2006/main" xmlns:w14="http://schemas.microsoft.com/office/word/2010/wordml" xmlns:w15="http://schemas.microsoft.com/office/word/2012/wordml" xmlns:w16cex="http://schemas.microsoft.com/office/word/2018/wordml/cex" xmlns:w16cid="http://schemas.microsoft.com/office/word/2016/wordml/cid" xmlns:w16="http://schemas.microsoft.com/office/word/2018/wordml" xmlns:w16sdtdh="http://schemas.microsoft.com/office/word/2020/wordml/sdtdatahash" xmlns:w16se="http://schemas.microsoft.com/office/word/2015/wordml/symex" xmlns:wpg="http://schemas.microsoft.com/office/word/2010/wordprocessingGroup" xmlns:wpi="http://schemas.microsoft.com/office/word/2010/wordprocessingInk" xmlns:wne="http://schemas.microsoft.com/office/word/2006/wordml" xmlns:wps="http://schemas.microsoft.com/office/word/2010/wordprocessingShape" mc:Ignorable="w14 w15 w16se w16cid w16 w16cex w16sdtdh wp14">
   <w:body>
     <w:p>
-      <w:r>
-        <w:t>TEST</w:t>
+      <w:pPr>
+        <w:pStyle w:val="NaglowekProtokol"/>
+        <w:rPr>
+          <w:sz w:val="32"/>
+          <w:szCs w:val="32"/>
+        </w:rPr>
+      </w:pPr>
+      <w:r>
+        <w:rPr>
+          <w:sz w:val="32"/>
+          <w:szCs w:val="32"/>
+        </w:rPr>
+        <w:t>Protokół 1/13/7/2022</w:t>
+      </w:r>
+      <w:r>
+        <w:rPr>
+          <w:sz w:val="32"/>
+          <w:szCs w:val="32"/>
+        </w:rPr>
+        <w:t xml:space="preserve"> </w:t>
+      </w:r>
+      <w:r>
+        <w:rPr>
+          <w:sz w:val="32"/>
+          <w:szCs w:val="32"/>
+        </w:rPr>
+        <w:cr/>
+        <w:t>Zwyczajnego Zgromadzenia Wspólników spółki pod firmą</w:t>
+      </w:r>
+      <w:r>
+        <w:rPr>
+          <w:sz w:val="32"/>
+          <w:szCs w:val="32"/>
+        </w:rPr>
+        <w:cr/>
+        <w:t>SWLEX  sp. z o.o. z siedzibą w POZNAŃ</w:t>
+      </w:r>
+      <w:r>
+        <w:rPr>
+          <w:sz w:val="32"/>
+          <w:szCs w:val="32"/>
+        </w:rPr>
+        <w:cr/>
+      </w:r>
+    </w:p>
+    <w:p/>
+    <w:p>
+      <w:pPr>
+        <w:pStyle w:val="TekstProtokol"/>
+      </w:pPr>
+      <w:proofErr w:type="spellStart"/>
+      <w:r>
+        <w:t>consectetur</w:t>
+      </w:r>
+      <w:proofErr w:type="spellEnd"/>
+      <w:r>
+        <w:t xml:space="preserve"> </w:t>
+      </w:r>
+      <w:proofErr w:type="spellStart"/>
+      <w:r>
+        <w:t>adipiscing</w:t>
+      </w:r>
+      <w:proofErr w:type="spellEnd"/>
+      <w:r>
+        <w:t xml:space="preserve"> elit. </w:t>
+      </w:r>
+      <w:proofErr w:type="spellStart"/>
+      <w:r>
+        <w:t>Nullam</w:t>
+      </w:r>
+      <w:proofErr w:type="spellEnd"/>
+      <w:r>
+        <w:t xml:space="preserve"> </w:t>
+      </w:r>
+      <w:proofErr w:type="spellStart"/>
+      <w:r>
+        <w:t>blandit</w:t>
+      </w:r>
+      <w:proofErr w:type="spellEnd"/>
+      <w:r>
+        <w:t xml:space="preserve">, </w:t>
+      </w:r>
+      <w:proofErr w:type="spellStart"/>
+      <w:r>
+        <w:t>velit</w:t>
+      </w:r>
+      <w:proofErr w:type="spellEnd"/>
+      <w:r>
+        <w:t xml:space="preserve"> vel </w:t>
+      </w:r>
+      <w:proofErr w:type="spellStart"/>
+      <w:r>
+        <w:t>imperdiet</w:t>
+      </w:r>
+      <w:proofErr w:type="spellEnd"/>
+      <w:r>
+        <w:t xml:space="preserve"> </w:t>
+      </w:r>
+      <w:proofErr w:type="spellStart"/>
+      <w:r>
+        <w:t>mollis</w:t>
+      </w:r>
+      <w:proofErr w:type="spellEnd"/>
+      <w:r>
+        <w:t xml:space="preserve">, </w:t>
+      </w:r>
+      <w:proofErr w:type="spellStart"/>
+      <w:r>
+        <w:t>sapien</w:t>
+      </w:r>
+      <w:proofErr w:type="spellEnd"/>
+      <w:r>
+        <w:t xml:space="preserve"> </w:t>
+      </w:r>
+      <w:proofErr w:type="spellStart"/>
+      <w:r>
+        <w:t>sapien</w:t>
+      </w:r>
+      <w:proofErr w:type="spellEnd"/>
+      <w:r>
+        <w:t xml:space="preserve"> </w:t>
+      </w:r>
+      <w:proofErr w:type="spellStart"/>
+      <w:r>
+        <w:t>sollicitudin</w:t>
+      </w:r>
+      <w:proofErr w:type="spellEnd"/>
+      <w:r>
+        <w:t xml:space="preserve"> </w:t>
+      </w:r>
+      <w:proofErr w:type="spellStart"/>
+      <w:r>
+        <w:t>erat</w:t>
+      </w:r>
+      <w:proofErr w:type="spellEnd"/>
+      <w:r>
+        <w:t xml:space="preserve">, </w:t>
+      </w:r>
+      <w:proofErr w:type="spellStart"/>
+      <w:r>
+        <w:t>nec</w:t>
+      </w:r>
+      <w:proofErr w:type="spellEnd"/>
+      <w:r>
+        <w:t xml:space="preserve"> </w:t>
+      </w:r>
+      <w:proofErr w:type="spellStart"/>
+      <w:r>
+        <w:t>ullamcorper</w:t>
+      </w:r>
+      <w:proofErr w:type="spellEnd"/>
+      <w:r>
+        <w:t xml:space="preserve"> </w:t>
+      </w:r>
+      <w:proofErr w:type="spellStart"/>
+      <w:r>
+        <w:t>enim</w:t>
+      </w:r>
+      <w:proofErr w:type="spellEnd"/>
+      <w:r>
+        <w:t xml:space="preserve"> </w:t>
+      </w:r>
+      <w:proofErr w:type="spellStart"/>
+      <w:r>
+        <w:t>quam</w:t>
+      </w:r>
+      <w:proofErr w:type="spellEnd"/>
+      <w:r>
+        <w:t xml:space="preserve"> in </w:t>
+      </w:r>
+      <w:proofErr w:type="spellStart"/>
+      <w:r>
+        <w:t>metus</w:t>
+      </w:r>
+      <w:proofErr w:type="spellEnd"/>
+      <w:r>
+        <w:t xml:space="preserve">. Nam </w:t>
+      </w:r>
+      <w:proofErr w:type="spellStart"/>
+      <w:r>
+        <w:t>tempus</w:t>
+      </w:r>
+      <w:proofErr w:type="spellEnd"/>
+      <w:r>
+        <w:t xml:space="preserve">, </w:t>
+      </w:r>
+      <w:proofErr w:type="spellStart"/>
+      <w:r>
+        <w:t>velit</w:t>
+      </w:r>
+      <w:proofErr w:type="spellEnd"/>
+      <w:r>
+        <w:t xml:space="preserve"> </w:t>
+      </w:r>
+      <w:proofErr w:type="spellStart"/>
+      <w:r>
+        <w:t>accumsan</w:t>
+      </w:r>
+      <w:proofErr w:type="spellEnd"/>
+      <w:r>
+        <w:t xml:space="preserve"> </w:t>
+      </w:r>
+      <w:proofErr w:type="spellStart"/>
+      <w:r>
+        <w:t>lobortis</w:t>
+      </w:r>
+      <w:proofErr w:type="spellEnd"/>
+      <w:r>
+        <w:t xml:space="preserve"> </w:t>
+      </w:r>
+      <w:proofErr w:type="spellStart"/>
+      <w:r>
+        <w:t>pulvinar</w:t>
+      </w:r>
+      <w:proofErr w:type="spellEnd"/>
+      <w:r>
+        <w:t xml:space="preserve">, </w:t>
+      </w:r>
+      <w:proofErr w:type="spellStart"/>
+      <w:r>
+        <w:t>velit</w:t>
+      </w:r>
+      <w:proofErr w:type="spellEnd"/>
+      <w:r>
+        <w:t xml:space="preserve"> </w:t>
       </w:r>
     </w:p>
     <w:p>
-      <w:r>
-        <w:t>Test</w:t>
+      <w:pPr>
+        <w:pStyle w:val="ListaWspolnikowProtokol"/>
+      </w:pPr>
+      <w:proofErr w:type="spellStart"/>
+      <w:r>
+        <w:t>metus</w:t>
+      </w:r>
+      <w:proofErr w:type="spellEnd"/>
+      <w:r>
+        <w:t xml:space="preserve"> </w:t>
+      </w:r>
+      <w:proofErr w:type="spellStart"/>
+      <w:r>
+        <w:t>porttitor</w:t>
+      </w:r>
+      <w:proofErr w:type="spellEnd"/>
+      <w:r>
+        <w:t xml:space="preserve"> </w:t>
+      </w:r>
+      <w:proofErr w:type="spellStart"/>
+      <w:r>
+        <w:t>magna</w:t>
+      </w:r>
+      <w:proofErr w:type="spellEnd"/>
+      <w:r>
+        <w:t xml:space="preserve">, </w:t>
+      </w:r>
+      <w:proofErr w:type="spellStart"/>
+      <w:r>
+        <w:t>eu</w:t>
+      </w:r>
+      <w:proofErr w:type="spellEnd"/>
+      <w:r>
+        <w:t xml:space="preserve"> </w:t>
+      </w:r>
+      <w:proofErr w:type="spellStart"/>
+      <w:r>
+        <w:t>ullamcorper</w:t>
+      </w:r>
+      <w:proofErr w:type="spellEnd"/>
+      <w:r>
+        <w:t xml:space="preserve"> eros </w:t>
+      </w:r>
+      <w:proofErr w:type="spellStart"/>
+      <w:r>
+        <w:t>dui</w:t>
+      </w:r>
+      <w:proofErr w:type="spellEnd"/>
+      <w:r>
+        <w:t xml:space="preserve"> </w:t>
+      </w:r>
+      <w:proofErr w:type="spellStart"/>
+      <w:r>
+        <w:t>ac</w:t>
+      </w:r>
+      <w:proofErr w:type="spellEnd"/>
+      <w:r>
+        <w:t xml:space="preserve"> mi. </w:t>
+      </w:r>
+      <w:proofErr w:type="spellStart"/>
+      <w:r>
+        <w:t>Sed</w:t>
+      </w:r>
+      <w:proofErr w:type="spellEnd"/>
+      <w:r>
+        <w:t xml:space="preserve"> </w:t>
+      </w:r>
+      <w:proofErr w:type="spellStart"/>
+      <w:r>
+        <w:t>erat</w:t>
+      </w:r>
+      <w:proofErr w:type="spellEnd"/>
+      <w:r>
+        <w:t xml:space="preserve"> </w:t>
+      </w:r>
+      <w:proofErr w:type="spellStart"/>
+      <w:r>
+        <w:t>leo</w:t>
+      </w:r>
+      <w:proofErr w:type="spellEnd"/>
+      <w:r>
+        <w:t xml:space="preserve">, </w:t>
+      </w:r>
+      <w:proofErr w:type="spellStart"/>
+      <w:r>
+        <w:t>sagittis</w:t>
+      </w:r>
+      <w:proofErr w:type="spellEnd"/>
+      <w:r>
+        <w:t xml:space="preserve"> id </w:t>
+      </w:r>
+      <w:proofErr w:type="spellStart"/>
+      <w:r>
+        <w:t>molestie</w:t>
+      </w:r>
+      <w:proofErr w:type="spellEnd"/>
+      <w:r>
+        <w:t xml:space="preserve"> </w:t>
+      </w:r>
+      <w:proofErr w:type="spellStart"/>
+      <w:r>
+        <w:t>at</w:t>
+      </w:r>
+      <w:proofErr w:type="spellEnd"/>
+      <w:r>
+        <w:t xml:space="preserve">, </w:t>
+      </w:r>
+      <w:proofErr w:type="spellStart"/>
+      <w:r>
+        <w:t>pulvinar</w:t>
+      </w:r>
+      <w:proofErr w:type="spellEnd"/>
+      <w:r>
+        <w:t xml:space="preserve"> </w:t>
+      </w:r>
+      <w:proofErr w:type="spellStart"/>
+      <w:r>
+        <w:t>at</w:t>
+      </w:r>
+      <w:proofErr w:type="spellEnd"/>
+      <w:r>
+        <w:t xml:space="preserve"> </w:t>
+      </w:r>
+      <w:proofErr w:type="spellStart"/>
+      <w:r>
+        <w:t>purus</w:t>
+      </w:r>
+      <w:proofErr w:type="spellEnd"/>
+      <w:r>
+        <w:t xml:space="preserve">. </w:t>
+      </w:r>
+      <w:proofErr w:type="spellStart"/>
+      <w:r>
+        <w:t>Proin</w:t>
+      </w:r>
+      <w:proofErr w:type="spellEnd"/>
+      <w:r>
+        <w:t xml:space="preserve"> </w:t>
+      </w:r>
+      <w:proofErr w:type="spellStart"/>
+      <w:r>
+        <w:t>vehicula</w:t>
+      </w:r>
+      <w:proofErr w:type="spellEnd"/>
+      <w:r>
+        <w:t xml:space="preserve">, mi </w:t>
+      </w:r>
+      <w:proofErr w:type="spellStart"/>
+      <w:r>
+        <w:t>dignissim</w:t>
+      </w:r>
+      <w:proofErr w:type="spellEnd"/>
+      <w:r>
+        <w:t xml:space="preserve"> </w:t>
+      </w:r>
+      <w:proofErr w:type="spellStart"/>
+      <w:r>
+        <w:t>placerat</w:t>
+      </w:r>
+      <w:proofErr w:type="spellEnd"/>
+      <w:r>
+        <w:t xml:space="preserve"> </w:t>
+      </w:r>
+      <w:proofErr w:type="spellStart"/>
+      <w:r>
+        <w:t>ornare</w:t>
+      </w:r>
+      <w:proofErr w:type="spellEnd"/>
+      <w:r>
+        <w:t xml:space="preserve">, </w:t>
+      </w:r>
+      <w:proofErr w:type="spellStart"/>
+      <w:r>
+        <w:t>erat</w:t>
+      </w:r>
+      <w:proofErr w:type="spellEnd"/>
+      <w:r>
+        <w:t xml:space="preserve"> </w:t>
+      </w:r>
+      <w:proofErr w:type="spellStart"/>
+      <w:r>
+        <w:t>sapien</w:t>
+      </w:r>
+      <w:proofErr w:type="spellEnd"/>
+      <w:r>
+        <w:t xml:space="preserve"> </w:t>
+      </w:r>
+      <w:proofErr w:type="spellStart"/>
+      <w:r>
+        <w:t>accumsan</w:t>
+      </w:r>
+      <w:proofErr w:type="spellEnd"/>
+      <w:r>
+        <w:t xml:space="preserve"> </w:t>
+      </w:r>
+      <w:proofErr w:type="spellStart"/>
+      <w:r>
+        <w:t>mauris</w:t>
+      </w:r>
+      <w:proofErr w:type="spellEnd"/>
+      <w:r>
+        <w:t xml:space="preserve">, </w:t>
+      </w:r>
+      <w:proofErr w:type="spellStart"/>
+      <w:r>
+        <w:t>nec</w:t>
+      </w:r>
+      <w:proofErr w:type="spellEnd"/>
+      <w:r>
+        <w:t xml:space="preserve"> </w:t>
+      </w:r>
+      <w:proofErr w:type="spellStart"/>
+      <w:r>
+        <w:t>tincidunt</w:t>
+      </w:r>
+      <w:proofErr w:type="spellEnd"/>
+      <w:r>
+        <w:t xml:space="preserve"> </w:t>
+      </w:r>
+      <w:proofErr w:type="spellStart"/>
+      <w:r>
+        <w:t>metus</w:t>
+      </w:r>
+      <w:proofErr w:type="spellEnd"/>
+      <w:r>
+        <w:t xml:space="preserve"> </w:t>
+      </w:r>
+      <w:proofErr w:type="spellStart"/>
+      <w:r>
+        <w:t>justo</w:t>
+      </w:r>
+      <w:proofErr w:type="spellEnd"/>
+      <w:r>
+        <w:t xml:space="preserve"> </w:t>
+      </w:r>
+      <w:proofErr w:type="spellStart"/>
+      <w:r>
+        <w:t>sed</w:t>
+      </w:r>
+      <w:proofErr w:type="spellEnd"/>
+      <w:r>
+        <w:t xml:space="preserve"> </w:t>
+      </w:r>
+      <w:proofErr w:type="spellStart"/>
+      <w:r>
+        <w:t>sapien</w:t>
+      </w:r>
+      <w:proofErr w:type="spellEnd"/>
+      <w:r>
+        <w:t>.</w:t>
+      </w:r>
+    </w:p>
+    <w:p>
+      <w:pPr>
+        <w:pStyle w:val="ListaWspolnikowProtokol"/>
+      </w:pPr>
+      <w:proofErr w:type="spellStart"/>
+      <w:r>
+        <w:t>metus</w:t>
+      </w:r>
+      <w:proofErr w:type="spellEnd"/>
+      <w:r>
+        <w:t xml:space="preserve"> </w:t>
+      </w:r>
+      <w:proofErr w:type="spellStart"/>
+      <w:r>
+        <w:t>porttitor</w:t>
+      </w:r>
+      <w:proofErr w:type="spellEnd"/>
+      <w:r>
+        <w:t xml:space="preserve"> </w:t>
+      </w:r>
+      <w:proofErr w:type="spellStart"/>
+      <w:r>
+        <w:t>magna</w:t>
+      </w:r>
+      <w:proofErr w:type="spellEnd"/>
+      <w:r>
+        <w:t xml:space="preserve">, </w:t>
+      </w:r>
+      <w:proofErr w:type="spellStart"/>
+      <w:r>
+        <w:t>eu</w:t>
+      </w:r>
+      <w:proofErr w:type="spellEnd"/>
+      <w:r>
+        <w:t xml:space="preserve"> </w:t>
+      </w:r>
+      <w:proofErr w:type="spellStart"/>
+      <w:r>
+        <w:t>ullamcorper</w:t>
+      </w:r>
+      <w:proofErr w:type="spellEnd"/>
+      <w:r>
+        <w:t xml:space="preserve"> eros </w:t>
+      </w:r>
+      <w:proofErr w:type="spellStart"/>
+      <w:r>
+        <w:t>dui</w:t>
+      </w:r>
+      <w:proofErr w:type="spellEnd"/>
+      <w:r>
+        <w:t xml:space="preserve"> </w:t>
+      </w:r>
+      <w:proofErr w:type="spellStart"/>
+      <w:r>
+        <w:t>ac</w:t>
+      </w:r>
+      <w:proofErr w:type="spellEnd"/>
+      <w:r>
+        <w:t xml:space="preserve"> mi. </w:t>
+      </w:r>
+      <w:proofErr w:type="spellStart"/>
+      <w:r>
+        <w:t>Sed</w:t>
+      </w:r>
+      <w:proofErr w:type="spellEnd"/>
+      <w:r>
+        <w:t xml:space="preserve"> </w:t>
+      </w:r>
+      <w:proofErr w:type="spellStart"/>
+      <w:r>
+        <w:t>erat</w:t>
+      </w:r>
+      <w:proofErr w:type="spellEnd"/>
+      <w:r>
+        <w:t xml:space="preserve"> </w:t>
+      </w:r>
+      <w:proofErr w:type="spellStart"/>
+      <w:r>
+        <w:t>leo</w:t>
+      </w:r>
+      <w:proofErr w:type="spellEnd"/>
+      <w:r>
+        <w:t xml:space="preserve">, </w:t>
+      </w:r>
+      <w:proofErr w:type="spellStart"/>
+      <w:r>
+        <w:t>sagittis</w:t>
+      </w:r>
+      <w:proofErr w:type="spellEnd"/>
+      <w:r>
+        <w:t xml:space="preserve"> id </w:t>
+      </w:r>
+      <w:proofErr w:type="spellStart"/>
+      <w:r>
+        <w:t>molestie</w:t>
+      </w:r>
+      <w:proofErr w:type="spellEnd"/>
+      <w:r>
+        <w:t xml:space="preserve"> </w:t>
+      </w:r>
+      <w:proofErr w:type="spellStart"/>
+      <w:r>
+        <w:t>at</w:t>
+      </w:r>
+      <w:proofErr w:type="spellEnd"/>
+      <w:r>
+        <w:t xml:space="preserve">, </w:t>
+      </w:r>
+      <w:proofErr w:type="spellStart"/>
+      <w:r>
+        <w:t>pulvinar</w:t>
+      </w:r>
+      <w:proofErr w:type="spellEnd"/>
+      <w:r>
+        <w:t xml:space="preserve"> </w:t>
+      </w:r>
+      <w:proofErr w:type="spellStart"/>
+      <w:r>
+        <w:t>at</w:t>
+      </w:r>
+      <w:proofErr w:type="spellEnd"/>
+      <w:r>
+        <w:t xml:space="preserve"> </w:t>
+      </w:r>
+      <w:proofErr w:type="spellStart"/>
+      <w:r>
+        <w:t>purus</w:t>
+      </w:r>
+      <w:proofErr w:type="spellEnd"/>
+      <w:r>
+        <w:t xml:space="preserve">. </w:t>
+      </w:r>
+      <w:proofErr w:type="spellStart"/>
+      <w:r>
+        <w:t>Proin</w:t>
+      </w:r>
+      <w:proofErr w:type="spellEnd"/>
+      <w:r>
+        <w:t xml:space="preserve"> </w:t>
+      </w:r>
+      <w:proofErr w:type="spellStart"/>
+      <w:r>
+        <w:t>vehicula</w:t>
+      </w:r>
+      <w:proofErr w:type="spellEnd"/>
+      <w:r>
+        <w:t xml:space="preserve">, mi </w:t>
+      </w:r>
+      <w:proofErr w:type="spellStart"/>
+      <w:r>
+        <w:t>dignissim</w:t>
+      </w:r>
+      <w:proofErr w:type="spellEnd"/>
+      <w:r>
+        <w:t xml:space="preserve"> </w:t>
+      </w:r>
+      <w:proofErr w:type="spellStart"/>
+      <w:r>
+        <w:t>placerat</w:t>
+      </w:r>
+      <w:proofErr w:type="spellEnd"/>
+      <w:r>
+        <w:t xml:space="preserve"> </w:t>
+      </w:r>
+      <w:proofErr w:type="spellStart"/>
+      <w:r>
+        <w:t>ornare</w:t>
+      </w:r>
+      <w:proofErr w:type="spellEnd"/>
+      <w:r>
+        <w:t xml:space="preserve">, </w:t>
+      </w:r>
+      <w:proofErr w:type="spellStart"/>
+      <w:r>
+        <w:t>erat</w:t>
+      </w:r>
+      <w:proofErr w:type="spellEnd"/>
+      <w:r>
+        <w:t xml:space="preserve"> </w:t>
+      </w:r>
+      <w:proofErr w:type="spellStart"/>
+      <w:r>
+        <w:t>sapien</w:t>
+      </w:r>
+      <w:proofErr w:type="spellEnd"/>
+      <w:r>
+        <w:t xml:space="preserve"> </w:t>
+      </w:r>
+      <w:proofErr w:type="spellStart"/>
+      <w:r>
+        <w:t>accumsan</w:t>
+      </w:r>
+      <w:proofErr w:type="spellEnd"/>
+      <w:r>
+        <w:t xml:space="preserve"> </w:t>
+      </w:r>
+      <w:proofErr w:type="spellStart"/>
+      <w:r>
+        <w:t>mauris</w:t>
+      </w:r>
+      <w:proofErr w:type="spellEnd"/>
+      <w:r>
+        <w:t xml:space="preserve">, </w:t>
+      </w:r>
+      <w:proofErr w:type="spellStart"/>
+      <w:r>
+        <w:t>nec</w:t>
+      </w:r>
+      <w:proofErr w:type="spellEnd"/>
+      <w:r>
+        <w:t xml:space="preserve"> </w:t>
+      </w:r>
+      <w:proofErr w:type="spellStart"/>
+      <w:r>
+        <w:t>tincidunt</w:t>
+      </w:r>
+      <w:proofErr w:type="spellEnd"/>
+      <w:r>
+        <w:t xml:space="preserve"> </w:t>
+      </w:r>
+      <w:proofErr w:type="spellStart"/>
+      <w:r>
+        <w:t>metus</w:t>
+      </w:r>
+      <w:proofErr w:type="spellEnd"/>
+      <w:r>
+        <w:t xml:space="preserve"> </w:t>
+      </w:r>
+      <w:proofErr w:type="spellStart"/>
+      <w:r>
+        <w:t>justo</w:t>
+      </w:r>
+      <w:proofErr w:type="spellEnd"/>
+      <w:r>
+        <w:t xml:space="preserve"> </w:t>
+      </w:r>
+      <w:proofErr w:type="spellStart"/>
+      <w:r>
+        <w:t>sed</w:t>
+      </w:r>
+      <w:proofErr w:type="spellEnd"/>
+      <w:r>
+        <w:t xml:space="preserve"> </w:t>
+      </w:r>
+      <w:proofErr w:type="spellStart"/>
+      <w:r>
+        <w:t>sapien</w:t>
+      </w:r>
+      <w:proofErr w:type="spellEnd"/>
+      <w:r>
+        <w:t>.</w:t>
+      </w:r>
+    </w:p>
+    <w:p>
+      <w:pPr>
+        <w:pStyle w:val="NaglowekUchwalyProtokol"/>
+      </w:pPr>
+      <w:r>
+        <w:t>Protokół 1/13/7/2022</w:t>
+      </w:r>
+      <w:r>
+        <w:cr/>
+        <w:t>Zwyczajnego Zgromadzenia Wspólników spółki pod firmą</w:t>
+      </w:r>
+      <w:r>
+        <w:cr/>
+        <w:t>SWLEX  sp. z o.o. z siedzibą w POZNAŃ</w:t>
+      </w:r>
+      <w:r>
+        <w:cr/>
+      </w:r>
+    </w:p>
+    <w:p>
+      <w:pPr>
+        <w:pStyle w:val="TekstUchwalyProtokol"/>
+      </w:pPr>
+      <w:proofErr w:type="spellStart"/>
+      <w:r>
+        <w:t>Lorem</w:t>
+      </w:r>
+      <w:proofErr w:type="spellEnd"/>
+      <w:r>
+        <w:t xml:space="preserve"> \</w:t>
+      </w:r>
+      <w:proofErr w:type="spellStart"/>
+      <w:r>
+        <w:t>nipsum</w:t>
+      </w:r>
+      <w:proofErr w:type="spellEnd"/>
+      <w:r>
+        <w:t xml:space="preserve"> </w:t>
+      </w:r>
+      <w:proofErr w:type="spellStart"/>
+      <w:r>
+        <w:t>dolor</w:t>
+      </w:r>
+      <w:proofErr w:type="spellEnd"/>
+      <w:r>
+        <w:t xml:space="preserve"> sit </w:t>
+      </w:r>
+      <w:proofErr w:type="spellStart"/>
+      <w:r>
+        <w:t>amet</w:t>
+      </w:r>
+      <w:proofErr w:type="spellEnd"/>
+      <w:r>
+        <w:t xml:space="preserve">,\n </w:t>
+      </w:r>
+      <w:proofErr w:type="spellStart"/>
+      <w:r>
+        <w:t>consectetur</w:t>
+      </w:r>
+      <w:proofErr w:type="spellEnd"/>
+      <w:r>
+        <w:t xml:space="preserve"> </w:t>
+      </w:r>
+      <w:proofErr w:type="spellStart"/>
+      <w:r>
+        <w:t>adipiscing</w:t>
+      </w:r>
+      <w:proofErr w:type="spellEnd"/>
+      <w:r>
+        <w:t xml:space="preserve"> elit. </w:t>
+      </w:r>
+      <w:proofErr w:type="spellStart"/>
+      <w:r>
+        <w:t>Aliquam</w:t>
+      </w:r>
+      <w:proofErr w:type="spellEnd"/>
+      <w:r>
+        <w:t xml:space="preserve"> non </w:t>
+      </w:r>
+      <w:proofErr w:type="spellStart"/>
+      <w:r>
+        <w:t>lacus</w:t>
+      </w:r>
+      <w:proofErr w:type="spellEnd"/>
+      <w:r>
+        <w:t xml:space="preserve"> </w:t>
+      </w:r>
+      <w:proofErr w:type="spellStart"/>
+      <w:r>
+        <w:t>augue</w:t>
+      </w:r>
+      <w:proofErr w:type="spellEnd"/>
+      <w:r>
+        <w:t xml:space="preserve">. </w:t>
+      </w:r>
+      <w:proofErr w:type="spellStart"/>
+      <w:r>
+        <w:t>Aliquam</w:t>
+      </w:r>
+      <w:proofErr w:type="spellEnd"/>
+      <w:r>
+        <w:t xml:space="preserve"> </w:t>
+      </w:r>
+      <w:proofErr w:type="spellStart"/>
+      <w:r>
+        <w:t>at</w:t>
+      </w:r>
+      <w:proofErr w:type="spellEnd"/>
+      <w:r>
+        <w:t xml:space="preserve"> </w:t>
+      </w:r>
+      <w:proofErr w:type="spellStart"/>
+      <w:r>
+        <w:t>porttitor</w:t>
+      </w:r>
+      <w:proofErr w:type="spellEnd"/>
+      <w:r>
+        <w:t xml:space="preserve"> </w:t>
+      </w:r>
+      <w:proofErr w:type="spellStart"/>
+      <w:r>
+        <w:t>enim</w:t>
+      </w:r>
+      <w:proofErr w:type="spellEnd"/>
+      <w:r>
+        <w:t xml:space="preserve">, </w:t>
+      </w:r>
+      <w:proofErr w:type="spellStart"/>
+      <w:r>
+        <w:t>tincidunt</w:t>
+      </w:r>
+      <w:proofErr w:type="spellEnd"/>
+      <w:r>
+        <w:t xml:space="preserve"> </w:t>
+      </w:r>
+      <w:proofErr w:type="spellStart"/>
+      <w:r>
+        <w:t>placerat</w:t>
+      </w:r>
+      <w:proofErr w:type="spellEnd"/>
+      <w:r>
+        <w:t xml:space="preserve"> ex. </w:t>
+      </w:r>
+      <w:proofErr w:type="spellStart"/>
+      <w:r>
+        <w:t>Etiam</w:t>
+      </w:r>
+      <w:proofErr w:type="spellEnd"/>
+      <w:r>
+        <w:t xml:space="preserve"> </w:t>
+      </w:r>
+      <w:proofErr w:type="spellStart"/>
+      <w:r>
+        <w:t>sollicitudin</w:t>
+      </w:r>
+      <w:proofErr w:type="spellEnd"/>
+      <w:r>
+        <w:t xml:space="preserve">, urna in </w:t>
+      </w:r>
+      <w:proofErr w:type="spellStart"/>
+      <w:r>
+        <w:t>dignissim</w:t>
+      </w:r>
+      <w:proofErr w:type="spellEnd"/>
+      <w:r>
+        <w:t xml:space="preserve"> </w:t>
+      </w:r>
+      <w:proofErr w:type="spellStart"/>
+      <w:r>
+        <w:t>tristique</w:t>
+      </w:r>
+      <w:proofErr w:type="spellEnd"/>
+      <w:r>
+        <w:t xml:space="preserve">, </w:t>
+      </w:r>
+      <w:proofErr w:type="spellStart"/>
+      <w:r>
+        <w:t>orci</w:t>
+      </w:r>
+      <w:proofErr w:type="spellEnd"/>
+      <w:r>
+        <w:t xml:space="preserve"> </w:t>
+      </w:r>
+      <w:proofErr w:type="spellStart"/>
+      <w:r>
+        <w:t>sapien</w:t>
+      </w:r>
+      <w:proofErr w:type="spellEnd"/>
+      <w:r>
+        <w:t xml:space="preserve"> </w:t>
+      </w:r>
+      <w:proofErr w:type="spellStart"/>
+      <w:r>
+        <w:t>luctus</w:t>
+      </w:r>
+      <w:proofErr w:type="spellEnd"/>
+      <w:r>
+        <w:t xml:space="preserve"> </w:t>
+      </w:r>
+      <w:proofErr w:type="spellStart"/>
+      <w:r>
+        <w:t>lectus</w:t>
+      </w:r>
+      <w:proofErr w:type="spellEnd"/>
+      <w:r>
+        <w:t xml:space="preserve">, et </w:t>
+      </w:r>
+      <w:proofErr w:type="spellStart"/>
+      <w:r>
+        <w:t>eleifend</w:t>
+      </w:r>
+      <w:proofErr w:type="spellEnd"/>
+      <w:r>
+        <w:t xml:space="preserve"> </w:t>
+      </w:r>
+      <w:proofErr w:type="spellStart"/>
+      <w:r>
+        <w:t>lacus</w:t>
+      </w:r>
+      <w:proofErr w:type="spellEnd"/>
+      <w:r>
+        <w:t xml:space="preserve"> </w:t>
+      </w:r>
+      <w:proofErr w:type="spellStart"/>
+      <w:r>
+        <w:t>est</w:t>
+      </w:r>
+      <w:proofErr w:type="spellEnd"/>
+      <w:r>
+        <w:t xml:space="preserve"> a eros. </w:t>
+      </w:r>
+      <w:proofErr w:type="spellStart"/>
+      <w:r>
+        <w:t>Vivamus</w:t>
+      </w:r>
+      <w:proofErr w:type="spellEnd"/>
+      <w:r>
+        <w:t xml:space="preserve"> nunc </w:t>
+      </w:r>
+      <w:proofErr w:type="spellStart"/>
+      <w:r>
+        <w:t>orci</w:t>
+      </w:r>
+      <w:proofErr w:type="spellEnd"/>
+      <w:r>
+        <w:t xml:space="preserve">, </w:t>
+      </w:r>
+      <w:proofErr w:type="spellStart"/>
+      <w:r>
+        <w:t>commodo</w:t>
+      </w:r>
+      <w:proofErr w:type="spellEnd"/>
+      <w:r>
+        <w:t xml:space="preserve"> vel </w:t>
+      </w:r>
+      <w:proofErr w:type="spellStart"/>
+      <w:r>
+        <w:t>nulla</w:t>
+      </w:r>
+      <w:proofErr w:type="spellEnd"/>
+      <w:r>
+        <w:t xml:space="preserve"> in, </w:t>
+      </w:r>
+      <w:proofErr w:type="spellStart"/>
+      <w:r>
+        <w:t>malesuada</w:t>
+      </w:r>
+      <w:proofErr w:type="spellEnd"/>
+      <w:r>
+        <w:t xml:space="preserve"> </w:t>
+      </w:r>
+      <w:proofErr w:type="spellStart"/>
+      <w:r>
+        <w:t>cursus</w:t>
+      </w:r>
+      <w:proofErr w:type="spellEnd"/>
+      <w:r>
+        <w:t xml:space="preserve"> </w:t>
+      </w:r>
+      <w:proofErr w:type="spellStart"/>
+      <w:r>
+        <w:t>orci</w:t>
+      </w:r>
+      <w:proofErr w:type="spellEnd"/>
+      <w:r>
+        <w:t xml:space="preserve">. </w:t>
+      </w:r>
+      <w:proofErr w:type="spellStart"/>
+      <w:r>
+        <w:t>Proin</w:t>
+      </w:r>
+      <w:proofErr w:type="spellEnd"/>
+      <w:r>
+        <w:t xml:space="preserve"> </w:t>
+      </w:r>
+      <w:proofErr w:type="spellStart"/>
+      <w:r>
+        <w:t>vulputate</w:t>
+      </w:r>
+      <w:proofErr w:type="spellEnd"/>
+      <w:r>
+        <w:t xml:space="preserve"> </w:t>
+      </w:r>
+      <w:proofErr w:type="spellStart"/>
+      <w:r>
+        <w:t>posuere</w:t>
+      </w:r>
+      <w:proofErr w:type="spellEnd"/>
+      <w:r>
+        <w:t xml:space="preserve"> </w:t>
+      </w:r>
+      <w:proofErr w:type="spellStart"/>
+      <w:r>
+        <w:t>nulla</w:t>
+      </w:r>
+      <w:proofErr w:type="spellEnd"/>
+      <w:r>
+        <w:t xml:space="preserve">, </w:t>
+      </w:r>
+      <w:proofErr w:type="spellStart"/>
+      <w:r>
+        <w:t>sed</w:t>
+      </w:r>
+      <w:proofErr w:type="spellEnd"/>
+      <w:r>
+        <w:t xml:space="preserve"> </w:t>
+      </w:r>
+      <w:proofErr w:type="spellStart"/>
+      <w:r>
+        <w:t>lacinia</w:t>
+      </w:r>
+      <w:proofErr w:type="spellEnd"/>
+      <w:r>
+        <w:t xml:space="preserve"> mi </w:t>
+      </w:r>
+      <w:proofErr w:type="spellStart"/>
+      <w:r>
+        <w:t>volutpat</w:t>
+      </w:r>
+      <w:proofErr w:type="spellEnd"/>
+      <w:r>
+        <w:t xml:space="preserve"> vel. </w:t>
+      </w:r>
+      <w:proofErr w:type="spellStart"/>
+      <w:r>
+        <w:t>Cras</w:t>
+      </w:r>
+      <w:proofErr w:type="spellEnd"/>
+      <w:r>
+        <w:t xml:space="preserve"> </w:t>
+      </w:r>
+      <w:proofErr w:type="spellStart"/>
+      <w:r>
+        <w:t>congue</w:t>
+      </w:r>
+      <w:proofErr w:type="spellEnd"/>
+      <w:r>
+        <w:t xml:space="preserve"> </w:t>
+      </w:r>
+      <w:proofErr w:type="spellStart"/>
+      <w:r>
+        <w:t>tellus</w:t>
+      </w:r>
+      <w:proofErr w:type="spellEnd"/>
+      <w:r>
+        <w:t xml:space="preserve"> </w:t>
+      </w:r>
+      <w:proofErr w:type="spellStart"/>
+      <w:r>
+        <w:t>diam</w:t>
+      </w:r>
+      <w:proofErr w:type="spellEnd"/>
+      <w:r>
+        <w:t xml:space="preserve">, id </w:t>
+      </w:r>
+      <w:proofErr w:type="spellStart"/>
+      <w:r>
+        <w:t>fringilla</w:t>
+      </w:r>
+      <w:proofErr w:type="spellEnd"/>
+      <w:r>
+        <w:t xml:space="preserve"> </w:t>
+      </w:r>
+      <w:proofErr w:type="spellStart"/>
+      <w:r>
+        <w:t>turpis</w:t>
+      </w:r>
+      <w:proofErr w:type="spellEnd"/>
+      <w:r>
+        <w:t xml:space="preserve"> </w:t>
+      </w:r>
+      <w:proofErr w:type="spellStart"/>
+      <w:r>
+        <w:t>porttitor</w:t>
+      </w:r>
+      <w:proofErr w:type="spellEnd"/>
+      <w:r>
+        <w:t xml:space="preserve"> non. Nam </w:t>
+      </w:r>
+      <w:proofErr w:type="spellStart"/>
+      <w:r>
+        <w:t>faucibus</w:t>
+      </w:r>
+      <w:proofErr w:type="spellEnd"/>
+      <w:r>
+        <w:t xml:space="preserve"> </w:t>
+      </w:r>
+      <w:proofErr w:type="spellStart"/>
+      <w:r>
+        <w:t>vestibulum</w:t>
+      </w:r>
+      <w:proofErr w:type="spellEnd"/>
+      <w:r>
+        <w:t xml:space="preserve"> </w:t>
+      </w:r>
+      <w:proofErr w:type="spellStart"/>
+      <w:r>
+        <w:t>vehicula</w:t>
+      </w:r>
+      <w:proofErr w:type="spellEnd"/>
+      <w:r>
+        <w:t xml:space="preserve">. </w:t>
+      </w:r>
+      <w:proofErr w:type="spellStart"/>
+      <w:r>
+        <w:t>Proin</w:t>
+      </w:r>
+      <w:proofErr w:type="spellEnd"/>
+      <w:r>
+        <w:t xml:space="preserve"> </w:t>
+      </w:r>
+      <w:proofErr w:type="spellStart"/>
+      <w:r>
+        <w:t>magna</w:t>
+      </w:r>
+      <w:proofErr w:type="spellEnd"/>
+      <w:r>
+        <w:t xml:space="preserve"> </w:t>
+      </w:r>
+      <w:proofErr w:type="spellStart"/>
+      <w:r>
+        <w:t>velit</w:t>
+      </w:r>
+      <w:proofErr w:type="spellEnd"/>
+      <w:r>
+        <w:t xml:space="preserve">, </w:t>
+      </w:r>
+      <w:proofErr w:type="spellStart"/>
+      <w:r>
+        <w:t>egestas</w:t>
+      </w:r>
+      <w:proofErr w:type="spellEnd"/>
+      <w:r>
+        <w:t xml:space="preserve"> </w:t>
+      </w:r>
+      <w:proofErr w:type="spellStart"/>
+      <w:r>
+        <w:t>quis</w:t>
+      </w:r>
+      <w:proofErr w:type="spellEnd"/>
+      <w:r>
+        <w:t xml:space="preserve"> </w:t>
+      </w:r>
+      <w:proofErr w:type="spellStart"/>
+      <w:r>
+        <w:t>malesuada</w:t>
+      </w:r>
+      <w:proofErr w:type="spellEnd"/>
+      <w:r>
+        <w:t xml:space="preserve"> </w:t>
+      </w:r>
+      <w:proofErr w:type="spellStart"/>
+      <w:r>
+        <w:t>ac</w:t>
+      </w:r>
+      <w:proofErr w:type="spellEnd"/>
+      <w:r>
+        <w:t xml:space="preserve">, </w:t>
+      </w:r>
+      <w:proofErr w:type="spellStart"/>
+      <w:r>
+        <w:t>viverra</w:t>
+      </w:r>
+      <w:proofErr w:type="spellEnd"/>
+      <w:r>
+        <w:t xml:space="preserve"> </w:t>
+      </w:r>
+      <w:proofErr w:type="spellStart"/>
+      <w:r>
+        <w:t>sed</w:t>
+      </w:r>
+      <w:proofErr w:type="spellEnd"/>
+      <w:r>
+        <w:t xml:space="preserve"> </w:t>
+      </w:r>
+      <w:proofErr w:type="spellStart"/>
+      <w:r>
+        <w:t>neque</w:t>
+      </w:r>
+      <w:proofErr w:type="spellEnd"/>
+      <w:r>
+        <w:t xml:space="preserve">. </w:t>
+      </w:r>
+      <w:proofErr w:type="spellStart"/>
+      <w:r>
+        <w:t>Nullam</w:t>
+      </w:r>
+      <w:proofErr w:type="spellEnd"/>
+      <w:r>
+        <w:t xml:space="preserve"> </w:t>
+      </w:r>
+      <w:proofErr w:type="spellStart"/>
+      <w:r>
+        <w:t>nec</w:t>
+      </w:r>
+      <w:proofErr w:type="spellEnd"/>
+      <w:r>
+        <w:t xml:space="preserve"> </w:t>
+      </w:r>
+      <w:proofErr w:type="spellStart"/>
+      <w:r>
+        <w:t>nisl</w:t>
+      </w:r>
+      <w:proofErr w:type="spellEnd"/>
+      <w:r>
+        <w:t xml:space="preserve"> vel </w:t>
+      </w:r>
+      <w:proofErr w:type="spellStart"/>
+      <w:r>
+        <w:t>lacus</w:t>
+      </w:r>
+      <w:proofErr w:type="spellEnd"/>
+      <w:r>
+        <w:t xml:space="preserve"> </w:t>
+      </w:r>
+      <w:proofErr w:type="spellStart"/>
+      <w:r>
+        <w:t>posuere</w:t>
+      </w:r>
+      <w:proofErr w:type="spellEnd"/>
+      <w:r>
+        <w:t xml:space="preserve"> </w:t>
+      </w:r>
+      <w:proofErr w:type="spellStart"/>
+      <w:r>
+        <w:t>sollicitudin</w:t>
+      </w:r>
+      <w:proofErr w:type="spellEnd"/>
+      <w:r>
+        <w:t xml:space="preserve">. </w:t>
+      </w:r>
+      <w:proofErr w:type="spellStart"/>
+      <w:r>
+        <w:t>Lorem</w:t>
+      </w:r>
+      <w:proofErr w:type="spellEnd"/>
+      <w:r>
+        <w:t xml:space="preserve"> </w:t>
+      </w:r>
+      <w:proofErr w:type="spellStart"/>
+      <w:r>
+        <w:t>ipsum</w:t>
+      </w:r>
+      <w:proofErr w:type="spellEnd"/>
+      <w:r>
+        <w:t xml:space="preserve"> </w:t>
+      </w:r>
+      <w:proofErr w:type="spellStart"/>
+      <w:r>
+        <w:t>dolor</w:t>
+      </w:r>
+      <w:proofErr w:type="spellEnd"/>
+      <w:r>
+        <w:t xml:space="preserve"> sit </w:t>
+      </w:r>
+      <w:proofErr w:type="spellStart"/>
+      <w:r>
+        <w:t>amet</w:t>
+      </w:r>
+      <w:proofErr w:type="spellEnd"/>
+      <w:r>
+        <w:t xml:space="preserve">, </w:t>
+      </w:r>
+      <w:proofErr w:type="spellStart"/>
+      <w:r>
+        <w:t>consectetur</w:t>
+      </w:r>
+      <w:proofErr w:type="spellEnd"/>
+      <w:r>
+        <w:t xml:space="preserve"> </w:t>
+      </w:r>
+      <w:proofErr w:type="spellStart"/>
+      <w:r>
+        <w:t>adipiscing</w:t>
+      </w:r>
+      <w:proofErr w:type="spellEnd"/>
+      <w:r>
+        <w:t xml:space="preserve"> elit. </w:t>
+      </w:r>
+      <w:proofErr w:type="spellStart"/>
+      <w:r>
+        <w:t>Nullam</w:t>
+      </w:r>
+      <w:proofErr w:type="spellEnd"/>
+      <w:r>
+        <w:t xml:space="preserve"> </w:t>
+      </w:r>
+      <w:proofErr w:type="spellStart"/>
+      <w:r>
+        <w:t>blandit</w:t>
+      </w:r>
+      <w:proofErr w:type="spellEnd"/>
+      <w:r>
+        <w:t xml:space="preserve">, </w:t>
+      </w:r>
+      <w:proofErr w:type="spellStart"/>
+      <w:r>
+        <w:t>velit</w:t>
+      </w:r>
+      <w:proofErr w:type="spellEnd"/>
+      <w:r>
+        <w:t xml:space="preserve"> vel </w:t>
+      </w:r>
+      <w:proofErr w:type="spellStart"/>
+      <w:r>
+        <w:t>imperdiet</w:t>
+      </w:r>
+      <w:proofErr w:type="spellEnd"/>
+      <w:r>
+        <w:t xml:space="preserve"> </w:t>
+      </w:r>
+      <w:proofErr w:type="spellStart"/>
+      <w:r>
+        <w:t>mollis</w:t>
+      </w:r>
+      <w:proofErr w:type="spellEnd"/>
+      <w:r>
+        <w:t xml:space="preserve">, </w:t>
+      </w:r>
+      <w:proofErr w:type="spellStart"/>
+      <w:r>
+        <w:t>sapien</w:t>
+      </w:r>
+      <w:proofErr w:type="spellEnd"/>
+      <w:r>
+        <w:t xml:space="preserve"> </w:t>
+      </w:r>
+      <w:proofErr w:type="spellStart"/>
+      <w:r>
+        <w:t>sapien</w:t>
+      </w:r>
+      <w:proofErr w:type="spellEnd"/>
+      <w:r>
+        <w:t xml:space="preserve"> </w:t>
+      </w:r>
+      <w:proofErr w:type="spellStart"/>
+      <w:r>
+        <w:t>sollicitudin</w:t>
+      </w:r>
+      <w:proofErr w:type="spellEnd"/>
+      <w:r>
+        <w:t xml:space="preserve"> </w:t>
+      </w:r>
+      <w:proofErr w:type="spellStart"/>
+      <w:r>
+        <w:t>erat</w:t>
+      </w:r>
+      <w:proofErr w:type="spellEnd"/>
+      <w:r>
+        <w:t xml:space="preserve">, </w:t>
+      </w:r>
+      <w:proofErr w:type="spellStart"/>
+      <w:r>
+        <w:t>nec</w:t>
+      </w:r>
+      <w:proofErr w:type="spellEnd"/>
+      <w:r>
+        <w:t xml:space="preserve"> </w:t>
+      </w:r>
+      <w:proofErr w:type="spellStart"/>
+      <w:r>
+        <w:t>ullamcorper</w:t>
+      </w:r>
+      <w:proofErr w:type="spellEnd"/>
+      <w:r>
+        <w:t xml:space="preserve"> </w:t>
+      </w:r>
+      <w:proofErr w:type="spellStart"/>
+      <w:r>
+        <w:t>enim</w:t>
+      </w:r>
+      <w:proofErr w:type="spellEnd"/>
+      <w:r>
+        <w:t xml:space="preserve"> </w:t>
+      </w:r>
+      <w:proofErr w:type="spellStart"/>
+      <w:r>
+        <w:t>quam</w:t>
+      </w:r>
+      <w:proofErr w:type="spellEnd"/>
+      <w:r>
+        <w:t xml:space="preserve"> in </w:t>
+      </w:r>
+      <w:proofErr w:type="spellStart"/>
+      <w:r>
+        <w:t>metus</w:t>
+      </w:r>
+      <w:proofErr w:type="spellEnd"/>
+      <w:r>
+        <w:t xml:space="preserve">. Nam </w:t>
+      </w:r>
+      <w:proofErr w:type="spellStart"/>
+      <w:r>
+        <w:t>tempus</w:t>
+      </w:r>
+      <w:proofErr w:type="spellEnd"/>
+      <w:r>
+        <w:t xml:space="preserve">, </w:t>
+      </w:r>
+      <w:proofErr w:type="spellStart"/>
+      <w:r>
+        <w:t>velit</w:t>
+      </w:r>
+      <w:proofErr w:type="spellEnd"/>
+      <w:r>
+        <w:t xml:space="preserve"> </w:t>
+      </w:r>
+      <w:proofErr w:type="spellStart"/>
+      <w:r>
+        <w:t>accumsan</w:t>
+      </w:r>
+      <w:proofErr w:type="spellEnd"/>
+      <w:r>
+        <w:t xml:space="preserve"> </w:t>
+      </w:r>
+      <w:proofErr w:type="spellStart"/>
+      <w:r>
+        <w:t>lobortis</w:t>
+      </w:r>
+      <w:proofErr w:type="spellEnd"/>
+      <w:r>
+        <w:t xml:space="preserve"> </w:t>
+      </w:r>
+      <w:proofErr w:type="spellStart"/>
+      <w:r>
+        <w:t>pulvinar</w:t>
+      </w:r>
+      <w:proofErr w:type="spellEnd"/>
+      <w:r>
+        <w:t xml:space="preserve">, </w:t>
+      </w:r>
+      <w:proofErr w:type="spellStart"/>
+      <w:r>
+        <w:t>velit</w:t>
+      </w:r>
+      <w:proofErr w:type="spellEnd"/>
+      <w:r>
+        <w:t xml:space="preserve"> </w:t>
+      </w:r>
+      <w:proofErr w:type="spellStart"/>
+      <w:r>
+        <w:t>metus</w:t>
+      </w:r>
+      <w:proofErr w:type="spellEnd"/>
+      <w:r>
+        <w:t xml:space="preserve"> </w:t>
+      </w:r>
+      <w:proofErr w:type="spellStart"/>
+      <w:r>
+        <w:t>porttitor</w:t>
+      </w:r>
+      <w:proofErr w:type="spellEnd"/>
+      <w:r>
+        <w:t xml:space="preserve"> </w:t>
+      </w:r>
+      <w:proofErr w:type="spellStart"/>
+      <w:r>
+        <w:t>magna</w:t>
+      </w:r>
+      <w:proofErr w:type="spellEnd"/>
+      <w:r>
+        <w:t xml:space="preserve">, </w:t>
+      </w:r>
+      <w:proofErr w:type="spellStart"/>
+      <w:r>
+        <w:t>eu</w:t>
+      </w:r>
+      <w:proofErr w:type="spellEnd"/>
+      <w:r>
+        <w:t xml:space="preserve"> </w:t>
+      </w:r>
+      <w:proofErr w:type="spellStart"/>
+      <w:r>
+        <w:t>ullamcorper</w:t>
+      </w:r>
+      <w:proofErr w:type="spellEnd"/>
+      <w:r>
+        <w:t xml:space="preserve"> eros </w:t>
+      </w:r>
+      <w:proofErr w:type="spellStart"/>
+      <w:r>
+        <w:t>dui</w:t>
+      </w:r>
+      <w:proofErr w:type="spellEnd"/>
+      <w:r>
+        <w:t xml:space="preserve"> </w:t>
+      </w:r>
+      <w:proofErr w:type="spellStart"/>
+      <w:r>
+        <w:t>ac</w:t>
+      </w:r>
+      <w:proofErr w:type="spellEnd"/>
+      <w:r>
+        <w:t xml:space="preserve"> mi. </w:t>
+      </w:r>
+      <w:proofErr w:type="spellStart"/>
+      <w:r>
+        <w:t>Sed</w:t>
+      </w:r>
+      <w:proofErr w:type="spellEnd"/>
+      <w:r>
+        <w:t xml:space="preserve"> </w:t>
+      </w:r>
+      <w:proofErr w:type="spellStart"/>
+      <w:r>
+        <w:t>erat</w:t>
+      </w:r>
+      <w:proofErr w:type="spellEnd"/>
+      <w:r>
+        <w:t xml:space="preserve"> </w:t>
+      </w:r>
+      <w:proofErr w:type="spellStart"/>
+      <w:r>
+        <w:t>leo</w:t>
+      </w:r>
+      <w:proofErr w:type="spellEnd"/>
+      <w:r>
+        <w:t xml:space="preserve">, </w:t>
+      </w:r>
+      <w:proofErr w:type="spellStart"/>
+      <w:r>
+        <w:t>sagittis</w:t>
+      </w:r>
+      <w:proofErr w:type="spellEnd"/>
+      <w:r>
+        <w:t xml:space="preserve"> id </w:t>
+      </w:r>
+      <w:proofErr w:type="spellStart"/>
+      <w:r>
+        <w:t>molestie</w:t>
+      </w:r>
+      <w:proofErr w:type="spellEnd"/>
+      <w:r>
+        <w:t xml:space="preserve"> </w:t>
+      </w:r>
+      <w:proofErr w:type="spellStart"/>
+      <w:r>
+        <w:t>at</w:t>
+      </w:r>
+      <w:proofErr w:type="spellEnd"/>
+      <w:r>
+        <w:t xml:space="preserve">, </w:t>
+      </w:r>
+      <w:proofErr w:type="spellStart"/>
+      <w:r>
+        <w:t>pulvinar</w:t>
+      </w:r>
+      <w:proofErr w:type="spellEnd"/>
+      <w:r>
+        <w:t xml:space="preserve"> </w:t>
+      </w:r>
+      <w:proofErr w:type="spellStart"/>
+      <w:r>
+        <w:t>at</w:t>
+      </w:r>
+      <w:proofErr w:type="spellEnd"/>
+      <w:r>
+        <w:t xml:space="preserve"> </w:t>
+      </w:r>
+      <w:proofErr w:type="spellStart"/>
+      <w:r>
+        <w:t>purus</w:t>
+      </w:r>
+      <w:proofErr w:type="spellEnd"/>
+      <w:r>
+        <w:t xml:space="preserve">. </w:t>
+      </w:r>
+      <w:proofErr w:type="spellStart"/>
+      <w:r>
+        <w:t>Proin</w:t>
+      </w:r>
+      <w:proofErr w:type="spellEnd"/>
+      <w:r>
+        <w:t xml:space="preserve"> </w:t>
+      </w:r>
+      <w:proofErr w:type="spellStart"/>
+      <w:r>
+        <w:t>vehicula</w:t>
+      </w:r>
+      <w:proofErr w:type="spellEnd"/>
+      <w:r>
+        <w:t xml:space="preserve">, mi </w:t>
+      </w:r>
+      <w:proofErr w:type="spellStart"/>
+      <w:r>
+        <w:t>dignissim</w:t>
+      </w:r>
+      <w:proofErr w:type="spellEnd"/>
+      <w:r>
+        <w:t xml:space="preserve"> </w:t>
+      </w:r>
+      <w:proofErr w:type="spellStart"/>
+      <w:r>
+        <w:t>placerat</w:t>
+      </w:r>
+      <w:proofErr w:type="spellEnd"/>
+      <w:r>
+        <w:t xml:space="preserve"> </w:t>
+      </w:r>
+      <w:proofErr w:type="spellStart"/>
+      <w:r>
+        <w:t>ornare</w:t>
+      </w:r>
+      <w:proofErr w:type="spellEnd"/>
+      <w:r>
+        <w:t xml:space="preserve">, </w:t>
+      </w:r>
+      <w:proofErr w:type="spellStart"/>
+      <w:r>
+        <w:t>erat</w:t>
+      </w:r>
+      <w:proofErr w:type="spellEnd"/>
+      <w:r>
+        <w:t xml:space="preserve"> </w:t>
+      </w:r>
+      <w:proofErr w:type="spellStart"/>
+      <w:r>
+        <w:t>sapien</w:t>
+      </w:r>
+      <w:proofErr w:type="spellEnd"/>
+      <w:r>
+        <w:t xml:space="preserve"> </w:t>
+      </w:r>
+      <w:proofErr w:type="spellStart"/>
+      <w:r>
+        <w:t>accumsan</w:t>
+      </w:r>
+      <w:proofErr w:type="spellEnd"/>
+      <w:r>
+        <w:t xml:space="preserve"> </w:t>
+      </w:r>
+      <w:proofErr w:type="spellStart"/>
+      <w:r>
+        <w:t>mauris</w:t>
+      </w:r>
+      <w:proofErr w:type="spellEnd"/>
+      <w:r>
+        <w:t xml:space="preserve">, </w:t>
+      </w:r>
+      <w:proofErr w:type="spellStart"/>
+      <w:r>
+        <w:t>nec</w:t>
+      </w:r>
+      <w:proofErr w:type="spellEnd"/>
+      <w:r>
+        <w:t xml:space="preserve"> </w:t>
+      </w:r>
+      <w:proofErr w:type="spellStart"/>
+      <w:r>
+        <w:t>tincidunt</w:t>
+      </w:r>
+      <w:proofErr w:type="spellEnd"/>
+      <w:r>
+        <w:t xml:space="preserve"> </w:t>
+      </w:r>
+      <w:proofErr w:type="spellStart"/>
+      <w:r>
+        <w:t>metus</w:t>
+      </w:r>
+      <w:proofErr w:type="spellEnd"/>
+      <w:r>
+        <w:t xml:space="preserve"> </w:t>
+      </w:r>
+      <w:proofErr w:type="spellStart"/>
+      <w:r>
+        <w:t>justo</w:t>
+      </w:r>
+      <w:proofErr w:type="spellEnd"/>
+      <w:r>
+        <w:t xml:space="preserve"> </w:t>
+      </w:r>
+      <w:proofErr w:type="spellStart"/>
+      <w:r>
+        <w:t>sed</w:t>
+      </w:r>
+      <w:proofErr w:type="spellEnd"/>
+      <w:r>
+        <w:t xml:space="preserve"> </w:t>
+      </w:r>
+      <w:proofErr w:type="spellStart"/>
+      <w:r>
+        <w:t>sapien</w:t>
+      </w:r>
+      <w:proofErr w:type="spellEnd"/>
+      <w:r>
+        <w:t>.</w:t>
+      </w:r>
+    </w:p>
+    <w:p>
+      <w:pPr>
+        <w:pStyle w:val="TekstProtokol"/>
+      </w:pPr>
+      <w:proofErr w:type="spellStart"/>
+      <w:r>
+        <w:t>jhkfghk</w:t>
+      </w:r>
+      <w:proofErr w:type="spellEnd"/>
+    </w:p>
+    <w:p>
+      <w:pPr>
+        <w:pStyle w:val="TekstProtokol"/>
+      </w:pPr>
+      <w:proofErr w:type="spellStart"/>
+      <w:r>
+        <w:t>consectetur</w:t>
+      </w:r>
+      <w:proofErr w:type="spellEnd"/>
+      <w:r>
+        <w:t xml:space="preserve"> </w:t>
+      </w:r>
+      <w:proofErr w:type="spellStart"/>
+      <w:r>
+        <w:t>adipiscing</w:t>
+      </w:r>
+      <w:proofErr w:type="spellEnd"/>
+      <w:r>
+        <w:t xml:space="preserve"> elit. </w:t>
+      </w:r>
+      <w:proofErr w:type="spellStart"/>
+      <w:r>
+        <w:t>Nullam</w:t>
+      </w:r>
+      <w:proofErr w:type="spellEnd"/>
+      <w:r>
+        <w:t xml:space="preserve"> </w:t>
+      </w:r>
+      <w:proofErr w:type="spellStart"/>
+      <w:r>
+        <w:t>blandit</w:t>
+      </w:r>
+      <w:proofErr w:type="spellEnd"/>
+      <w:r>
+        <w:t xml:space="preserve">, </w:t>
+      </w:r>
+      <w:proofErr w:type="spellStart"/>
+      <w:r>
+        <w:t>velit</w:t>
+      </w:r>
+      <w:proofErr w:type="spellEnd"/>
+      <w:r>
+        <w:t xml:space="preserve"> vel </w:t>
+      </w:r>
+      <w:proofErr w:type="spellStart"/>
+      <w:r>
+        <w:t>imperdiet</w:t>
+      </w:r>
+      <w:proofErr w:type="spellEnd"/>
+      <w:r>
+        <w:t xml:space="preserve"> </w:t>
+      </w:r>
+      <w:proofErr w:type="spellStart"/>
+      <w:r>
+        <w:t>mollis</w:t>
+      </w:r>
+      <w:proofErr w:type="spellEnd"/>
+      <w:r>
+        <w:t xml:space="preserve">, </w:t>
+      </w:r>
+      <w:proofErr w:type="spellStart"/>
+      <w:r>
+        <w:t>sapien</w:t>
+      </w:r>
+      <w:proofErr w:type="spellEnd"/>
+      <w:r>
+        <w:t xml:space="preserve"> </w:t>
+      </w:r>
+      <w:proofErr w:type="spellStart"/>
+      <w:r>
+        <w:t>sapien</w:t>
+      </w:r>
+      <w:proofErr w:type="spellEnd"/>
+      <w:r>
+        <w:t xml:space="preserve"> </w:t>
+      </w:r>
+      <w:proofErr w:type="spellStart"/>
+      <w:r>
+        <w:t>sollicitudin</w:t>
+      </w:r>
+      <w:proofErr w:type="spellEnd"/>
+      <w:r>
+        <w:t xml:space="preserve"> </w:t>
+      </w:r>
+      <w:proofErr w:type="spellStart"/>
+      <w:r>
+        <w:t>erat</w:t>
+      </w:r>
+      <w:proofErr w:type="spellEnd"/>
+      <w:r>
+        <w:t xml:space="preserve">, </w:t>
+      </w:r>
+      <w:proofErr w:type="spellStart"/>
+      <w:r>
+        <w:t>nec</w:t>
+      </w:r>
+      <w:proofErr w:type="spellEnd"/>
+      <w:r>
+        <w:t xml:space="preserve"> </w:t>
+      </w:r>
+      <w:proofErr w:type="spellStart"/>
+      <w:r>
+        <w:t>ullamcorper</w:t>
+      </w:r>
+      <w:proofErr w:type="spellEnd"/>
+      <w:r>
+        <w:t xml:space="preserve"> </w:t>
+      </w:r>
+      <w:proofErr w:type="spellStart"/>
+      <w:r>
+        <w:t>enim</w:t>
+      </w:r>
+      <w:proofErr w:type="spellEnd"/>
+      <w:r>
+        <w:t xml:space="preserve"> </w:t>
+      </w:r>
+      <w:proofErr w:type="spellStart"/>
+      <w:r>
+        <w:t>quam</w:t>
+      </w:r>
+      <w:proofErr w:type="spellEnd"/>
+      <w:r>
+        <w:t xml:space="preserve"> in </w:t>
+      </w:r>
+      <w:proofErr w:type="spellStart"/>
+      <w:r>
+        <w:t>metus</w:t>
+      </w:r>
+      <w:proofErr w:type="spellEnd"/>
+      <w:r>
+        <w:t xml:space="preserve">. Nam </w:t>
+      </w:r>
+      <w:proofErr w:type="spellStart"/>
+      <w:r>
+        <w:t>tempus</w:t>
+      </w:r>
+      <w:proofErr w:type="spellEnd"/>
+      <w:r>
+        <w:t xml:space="preserve">, </w:t>
+      </w:r>
+      <w:proofErr w:type="spellStart"/>
+      <w:r>
+        <w:t>velit</w:t>
+      </w:r>
+      <w:proofErr w:type="spellEnd"/>
+      <w:r>
+        <w:t xml:space="preserve"> </w:t>
+      </w:r>
+      <w:proofErr w:type="spellStart"/>
+      <w:r>
+        <w:t>accumsan</w:t>
+      </w:r>
+      <w:proofErr w:type="spellEnd"/>
+      <w:r>
+        <w:t xml:space="preserve"> </w:t>
+      </w:r>
+      <w:proofErr w:type="spellStart"/>
+      <w:r>
+        <w:t>lobortis</w:t>
+      </w:r>
+      <w:proofErr w:type="spellEnd"/>
+      <w:r>
+        <w:t xml:space="preserve"> </w:t>
+      </w:r>
+      <w:proofErr w:type="spellStart"/>
+      <w:r>
+        <w:t>pulvinar</w:t>
+      </w:r>
+      <w:proofErr w:type="spellEnd"/>
+      <w:r>
+        <w:t xml:space="preserve">, </w:t>
+      </w:r>
+      <w:proofErr w:type="spellStart"/>
+      <w:r>
+        <w:t>velit</w:t>
+      </w:r>
+      <w:proofErr w:type="spellEnd"/>
+      <w:r>
+        <w:t xml:space="preserve"> </w:t>
+      </w:r>
+      <w:proofErr w:type="spellStart"/>
+      <w:r>
+        <w:t>metus</w:t>
+      </w:r>
+      <w:proofErr w:type="spellEnd"/>
+      <w:r>
+        <w:t xml:space="preserve"> </w:t>
+      </w:r>
+      <w:proofErr w:type="spellStart"/>
+      <w:r>
+        <w:t>porttitor</w:t>
+      </w:r>
+      <w:proofErr w:type="spellEnd"/>
+      <w:r>
+        <w:t xml:space="preserve"> </w:t>
+      </w:r>
+      <w:proofErr w:type="spellStart"/>
+      <w:r>
+        <w:t>magna</w:t>
+      </w:r>
+      <w:proofErr w:type="spellEnd"/>
+      <w:r>
+        <w:t xml:space="preserve">, </w:t>
+      </w:r>
+      <w:proofErr w:type="spellStart"/>
+      <w:r>
+        <w:t>eu</w:t>
+      </w:r>
+      <w:proofErr w:type="spellEnd"/>
+      <w:r>
+        <w:t xml:space="preserve"> </w:t>
+      </w:r>
+      <w:proofErr w:type="spellStart"/>
+      <w:r>
+        <w:t>ullamcorper</w:t>
+      </w:r>
+      <w:proofErr w:type="spellEnd"/>
+      <w:r>
+        <w:t xml:space="preserve"> eros </w:t>
+      </w:r>
+      <w:proofErr w:type="spellStart"/>
+      <w:r>
+        <w:t>dui</w:t>
+      </w:r>
+      <w:proofErr w:type="spellEnd"/>
+      <w:r>
+        <w:t xml:space="preserve"> </w:t>
+      </w:r>
+      <w:proofErr w:type="spellStart"/>
+      <w:r>
+        <w:t>ac</w:t>
+      </w:r>
+      <w:proofErr w:type="spellEnd"/>
+      <w:r>
+        <w:t xml:space="preserve"> mi. </w:t>
+      </w:r>
+      <w:proofErr w:type="spellStart"/>
+      <w:r>
+        <w:t>Sed</w:t>
+      </w:r>
+      <w:proofErr w:type="spellEnd"/>
+      <w:r>
+        <w:t xml:space="preserve"> </w:t>
+      </w:r>
+      <w:proofErr w:type="spellStart"/>
+      <w:r>
+        <w:t>erat</w:t>
+      </w:r>
+      <w:proofErr w:type="spellEnd"/>
+      <w:r>
+        <w:t xml:space="preserve"> </w:t>
+      </w:r>
+      <w:proofErr w:type="spellStart"/>
+      <w:r>
+        <w:t>leo</w:t>
+      </w:r>
+      <w:proofErr w:type="spellEnd"/>
+      <w:r>
+        <w:t xml:space="preserve">, </w:t>
+      </w:r>
+      <w:proofErr w:type="spellStart"/>
+      <w:r>
+        <w:t>sagittis</w:t>
+      </w:r>
+      <w:proofErr w:type="spellEnd"/>
+      <w:r>
+        <w:t xml:space="preserve"> id </w:t>
+      </w:r>
+      <w:proofErr w:type="spellStart"/>
+      <w:r>
+        <w:t>molestie</w:t>
+      </w:r>
+      <w:proofErr w:type="spellEnd"/>
+      <w:r>
+        <w:t xml:space="preserve"> </w:t>
+      </w:r>
+      <w:proofErr w:type="spellStart"/>
+      <w:r>
+        <w:t>at</w:t>
+      </w:r>
+      <w:proofErr w:type="spellEnd"/>
+      <w:r>
+        <w:t xml:space="preserve">, </w:t>
+      </w:r>
+      <w:proofErr w:type="spellStart"/>
+      <w:r>
+        <w:t>pulvinar</w:t>
+      </w:r>
+      <w:proofErr w:type="spellEnd"/>
+      <w:r>
+        <w:t xml:space="preserve"> </w:t>
+      </w:r>
+      <w:proofErr w:type="spellStart"/>
+      <w:r>
+        <w:t>at</w:t>
+      </w:r>
+      <w:proofErr w:type="spellEnd"/>
+      <w:r>
+        <w:t xml:space="preserve"> </w:t>
+      </w:r>
+      <w:proofErr w:type="spellStart"/>
+      <w:r>
+        <w:t>purus</w:t>
+      </w:r>
+      <w:proofErr w:type="spellEnd"/>
+      <w:r>
+        <w:t xml:space="preserve">. </w:t>
+      </w:r>
+      <w:proofErr w:type="spellStart"/>
+      <w:r>
+        <w:t>Proin</w:t>
+      </w:r>
+      <w:proofErr w:type="spellEnd"/>
+      <w:r>
+        <w:t xml:space="preserve"> </w:t>
+      </w:r>
+      <w:proofErr w:type="spellStart"/>
+      <w:r>
+        <w:t>vehicula</w:t>
+      </w:r>
+      <w:proofErr w:type="spellEnd"/>
+      <w:r>
+        <w:t xml:space="preserve">, mi </w:t>
+      </w:r>
+      <w:proofErr w:type="spellStart"/>
+      <w:r>
+        <w:t>dignissim</w:t>
+      </w:r>
+      <w:proofErr w:type="spellEnd"/>
+      <w:r>
+        <w:t xml:space="preserve"> </w:t>
+      </w:r>
+      <w:proofErr w:type="spellStart"/>
+      <w:r>
+        <w:t>placerat</w:t>
+      </w:r>
+      <w:proofErr w:type="spellEnd"/>
+      <w:r>
+        <w:t xml:space="preserve"> </w:t>
+      </w:r>
+      <w:proofErr w:type="spellStart"/>
+      <w:r>
+        <w:t>ornare</w:t>
+      </w:r>
+      <w:proofErr w:type="spellEnd"/>
+      <w:r>
+        <w:t xml:space="preserve">, </w:t>
+      </w:r>
+      <w:proofErr w:type="spellStart"/>
+      <w:r>
+        <w:t>erat</w:t>
+      </w:r>
+      <w:proofErr w:type="spellEnd"/>
+      <w:r>
+        <w:t xml:space="preserve"> </w:t>
+      </w:r>
+      <w:proofErr w:type="spellStart"/>
+      <w:r>
+        <w:t>sapien</w:t>
+      </w:r>
+      <w:proofErr w:type="spellEnd"/>
+      <w:r>
+        <w:t xml:space="preserve"> </w:t>
+      </w:r>
+      <w:proofErr w:type="spellStart"/>
+      <w:r>
+        <w:t>accumsan</w:t>
+      </w:r>
+      <w:proofErr w:type="spellEnd"/>
+      <w:r>
+        <w:t xml:space="preserve"> </w:t>
+      </w:r>
+      <w:proofErr w:type="spellStart"/>
+      <w:r>
+        <w:t>mauris</w:t>
+      </w:r>
+      <w:proofErr w:type="spellEnd"/>
+      <w:r>
+        <w:t xml:space="preserve">, </w:t>
+      </w:r>
+      <w:proofErr w:type="spellStart"/>
+      <w:r>
+        <w:t>nec</w:t>
+      </w:r>
+      <w:proofErr w:type="spellEnd"/>
+      <w:r>
+        <w:t xml:space="preserve"> </w:t>
+      </w:r>
+      <w:proofErr w:type="spellStart"/>
+      <w:r>
+        <w:t>tincidunt</w:t>
+      </w:r>
+      <w:proofErr w:type="spellEnd"/>
+      <w:r>
+        <w:t xml:space="preserve"> </w:t>
+      </w:r>
+      <w:proofErr w:type="spellStart"/>
+      <w:r>
+        <w:t>metus</w:t>
+      </w:r>
+      <w:proofErr w:type="spellEnd"/>
+      <w:r>
+        <w:t xml:space="preserve"> </w:t>
+      </w:r>
+      <w:proofErr w:type="spellStart"/>
+      <w:r>
+        <w:t>justo</w:t>
+      </w:r>
+      <w:proofErr w:type="spellEnd"/>
+      <w:r>
+        <w:t xml:space="preserve"> </w:t>
+      </w:r>
+      <w:proofErr w:type="spellStart"/>
+      <w:r>
+        <w:t>sed</w:t>
+      </w:r>
+      <w:proofErr w:type="spellEnd"/>
+      <w:r>
+        <w:t xml:space="preserve"> </w:t>
+      </w:r>
+      <w:proofErr w:type="spellStart"/>
+      <w:r>
+        <w:t>sapien</w:t>
+      </w:r>
+      <w:proofErr w:type="spellEnd"/>
+      <w:r>
+        <w:t>.</w:t>
       </w:r>
     </w:p>
     <w:p/>
@@ -491,11 +2662,6 @@
     <w:lsdException w:name="Book Title" w:uiPriority="33" w:qFormat="1"/>
     <w:lsdException w:name="Bibliography" w:semiHidden="1" w:uiPriority="37" w:unhideWhenUsed="1"/>
     <w:lsdException w:name="TOC Heading" w:semiHidden="1" w:uiPriority="39" w:unhideWhenUsed="1" w:qFormat="1"/>
-    <w:lsdException w:name="Plain Table 5" w:semiHidden="1" w:unhideWhenUsed="1"/>
-    <w:lsdException w:name="Grid Table Light" w:semiHidden="1" w:unhideWhenUsed="1"/>
-    <w:lsdException w:name="Grid Table 1 Light" w:semiHidden="1" w:unhideWhenUsed="1"/>
-    <w:lsdException w:name="Grid Table 2" w:semiHidden="1" w:unhideWhenUsed="1"/>
-    <w:lsdException w:name="Grid Table 3" w:semiHidden="1" w:unhideWhenUsed="1"/>
     <w:lsdException w:name="Grid Table 4" w:uiPriority="49"/>
     <w:lsdException w:name="Grid Table 5 Dark" w:uiPriority="50"/>
     <w:lsdException w:name="Grid Table 6 Colorful" w:uiPriority="51"/>
@@ -749,21 +2915,22 @@
     <w:name w:val="NaglowekProtokol"/>
     <w:basedOn w:val="Normalny"/>
     <w:qFormat/>
-    <w:rsid w:val="00723372"/>
+    <w:rsid w:val="003113BF"/>
     <w:pPr>
       <w:jc w:val="center"/>
     </w:pPr>
     <w:rPr>
       <w:b/>
-      <w:sz w:val="24"/>
+      <w:sz w:val="36"/>
     </w:rPr>
   </w:style>
   <w:style w:type="paragraph" w:customStyle="1" w:styleId="NaglowekUchwalyProtokol">
     <w:name w:val="NaglowekUchwalyProtokol"/>
     <w:basedOn w:val="Normalny"/>
     <w:qFormat/>
-    <w:rsid w:val="00723372"/>
+    <w:rsid w:val="00AA2DD8"/>
     <w:pPr>
+      <w:spacing w:before="240"/>
       <w:jc w:val="center"/>
     </w:pPr>
     <w:rPr>
@@ -774,8 +2941,9 @@
     <w:name w:val="TekstUchwalyProtokol"/>
     <w:basedOn w:val="Normalny"/>
     <w:qFormat/>
-    <w:rsid w:val="00723372"/>
+    <w:rsid w:val="0068061C"/>
     <w:pPr>
+      <w:spacing w:before="120" w:after="240" w:line="360" w:lineRule="auto"/>
       <w:jc w:val="both"/>
     </w:pPr>
     <w:rPr>
@@ -786,8 +2954,9 @@
     <w:name w:val="TekstProtokol"/>
     <w:basedOn w:val="Normalny"/>
     <w:qFormat/>
-    <w:rsid w:val="00723372"/>
+    <w:rsid w:val="00126C8B"/>
     <w:pPr>
+      <w:spacing w:after="240" w:line="360" w:lineRule="auto"/>
       <w:jc w:val="both"/>
     </w:pPr>
   </w:style>
@@ -795,8 +2964,9 @@
     <w:name w:val="ZalacznikProtokol"/>
     <w:basedOn w:val="Normalny"/>
     <w:qFormat/>
-    <w:rsid w:val="00723372"/>
+    <w:rsid w:val="00834EBB"/>
     <w:pPr>
+      <w:spacing w:line="360" w:lineRule="auto"/>
       <w:jc w:val="both"/>
     </w:pPr>
     <w:rPr>
@@ -832,9 +3002,10 @@
     <w:name w:val="ListaWspolnikowProtokol"/>
     <w:basedOn w:val="ListaWspolnikowP"/>
     <w:qFormat/>
-    <w:rsid w:val="00723372"/>
+    <w:rsid w:val="00834EBB"/>
     <w:pPr>
-      <w:ind w:left="426" w:hanging="426"/>
+      <w:spacing w:line="360" w:lineRule="auto"/>
+      <w:ind w:left="425" w:hanging="425"/>
     </w:pPr>
     <w:rPr>
       <w:b w:val="0"/>

</xml_diff>